<commit_message>
Big commit, several assignments
</commit_message>
<xml_diff>
--- a/1_27_2019-Assignment_4_First_Factor_Analysis/Eddy_1_27_2019-Assignment_4_First_Factor_Analysis.docx
+++ b/1_27_2019-Assignment_4_First_Factor_Analysis/Eddy_1_27_2019-Assignment_4_First_Factor_Analysis.docx
@@ -17,7 +17,12 @@
     </w:p>
     <w:p>
       <w:r>
-        <w:t>I inspected the dataset in Excel, seeing that all the variables were named correctly.</w:t>
+        <w:t>I inspected the dataset in Excel, seeing that all the variabl</w:t>
+      </w:r>
+      <w:bookmarkStart w:id="0" w:name="_GoBack"/>
+      <w:bookmarkEnd w:id="0"/>
+      <w:r>
+        <w:t>es were named correctly.</w:t>
       </w:r>
     </w:p>
     <w:p>
@@ -134,12 +139,7 @@
         <w:t xml:space="preserve">All </w:t>
       </w:r>
       <w:r>
-        <w:t>Cronbach’s</w:t>
-      </w:r>
-      <w:bookmarkStart w:id="0" w:name="_GoBack"/>
-      <w:bookmarkEnd w:id="0"/>
-      <w:r>
-        <w:t xml:space="preserve"> </w:t>
+        <w:t xml:space="preserve">Cronbach’s </w:t>
       </w:r>
       <w:r>
         <w:t>alpha values were positive, indicating that there were no reverse-scored variables.</w:t>
@@ -541,6 +541,34 @@
         <w:rPr>
           <w:b/>
         </w:rPr>
+        <w:t>Git repository:</w:t>
+      </w:r>
+    </w:p>
+    <w:p>
+      <w:pPr>
+        <w:rPr>
+          <w:sz w:val="16"/>
+          <w:szCs w:val="16"/>
+        </w:rPr>
+      </w:pPr>
+      <w:r>
+        <w:rPr>
+          <w:sz w:val="16"/>
+          <w:szCs w:val="16"/>
+        </w:rPr>
+        <w:t>https://github.com/WillEddy/PSYC_6327-Psychometrics/tree/master/1_27_2019-Assignment_4_First_Factor_Analysis</w:t>
+      </w:r>
+    </w:p>
+    <w:p>
+      <w:pPr>
+        <w:rPr>
+          <w:b/>
+        </w:rPr>
+      </w:pPr>
+      <w:r>
+        <w:rPr>
+          <w:b/>
+        </w:rPr>
         <w:t xml:space="preserve">Full </w:t>
       </w:r>
       <w:r>
@@ -603,8 +631,266 @@
         </w:drawing>
       </w:r>
     </w:p>
+    <w:p>
+      <w:pPr>
+        <w:rPr>
+          <w:b/>
+        </w:rPr>
+      </w:pPr>
+      <w:r>
+        <w:rPr>
+          <w:b/>
+        </w:rPr>
+        <w:lastRenderedPageBreak/>
+        <w:t>Full output:</w:t>
+      </w:r>
+    </w:p>
+    <w:p>
+      <w:pPr>
+        <w:jc w:val="center"/>
+        <w:rPr>
+          <w:b/>
+        </w:rPr>
+      </w:pPr>
+      <w:r>
+        <w:rPr>
+          <w:noProof/>
+        </w:rPr>
+        <w:drawing>
+          <wp:inline distT="0" distB="0" distL="0" distR="0" wp14:anchorId="41EEDA42" wp14:editId="7757299A">
+            <wp:extent cx="4508574" cy="6527886"/>
+            <wp:effectExtent l="0" t="0" r="6350" b="6350"/>
+            <wp:docPr id="10" name="Picture 10"/>
+            <wp:cNvGraphicFramePr>
+              <a:graphicFrameLocks xmlns:a="http://schemas.openxmlformats.org/drawingml/2006/main" noChangeAspect="1"/>
+            </wp:cNvGraphicFramePr>
+            <a:graphic xmlns:a="http://schemas.openxmlformats.org/drawingml/2006/main">
+              <a:graphicData uri="http://schemas.openxmlformats.org/drawingml/2006/picture">
+                <pic:pic xmlns:pic="http://schemas.openxmlformats.org/drawingml/2006/picture">
+                  <pic:nvPicPr>
+                    <pic:cNvPr id="1" name=""/>
+                    <pic:cNvPicPr/>
+                  </pic:nvPicPr>
+                  <pic:blipFill>
+                    <a:blip r:embed="rId15"/>
+                    <a:stretch>
+                      <a:fillRect/>
+                    </a:stretch>
+                  </pic:blipFill>
+                  <pic:spPr>
+                    <a:xfrm>
+                      <a:off x="0" y="0"/>
+                      <a:ext cx="4547314" cy="6583976"/>
+                    </a:xfrm>
+                    <a:prstGeom prst="rect">
+                      <a:avLst/>
+                    </a:prstGeom>
+                  </pic:spPr>
+                </pic:pic>
+              </a:graphicData>
+            </a:graphic>
+          </wp:inline>
+        </w:drawing>
+      </w:r>
+    </w:p>
+    <w:p>
+      <w:pPr>
+        <w:jc w:val="center"/>
+        <w:rPr>
+          <w:b/>
+        </w:rPr>
+      </w:pPr>
+      <w:r>
+        <w:rPr>
+          <w:noProof/>
+        </w:rPr>
+        <w:lastRenderedPageBreak/>
+        <w:drawing>
+          <wp:inline distT="0" distB="0" distL="0" distR="0" wp14:anchorId="75F0EC02" wp14:editId="24BFA9A5">
+            <wp:extent cx="3970020" cy="8229600"/>
+            <wp:effectExtent l="0" t="0" r="0" b="0"/>
+            <wp:docPr id="11" name="Picture 11"/>
+            <wp:cNvGraphicFramePr>
+              <a:graphicFrameLocks xmlns:a="http://schemas.openxmlformats.org/drawingml/2006/main" noChangeAspect="1"/>
+            </wp:cNvGraphicFramePr>
+            <a:graphic xmlns:a="http://schemas.openxmlformats.org/drawingml/2006/main">
+              <a:graphicData uri="http://schemas.openxmlformats.org/drawingml/2006/picture">
+                <pic:pic xmlns:pic="http://schemas.openxmlformats.org/drawingml/2006/picture">
+                  <pic:nvPicPr>
+                    <pic:cNvPr id="1" name=""/>
+                    <pic:cNvPicPr/>
+                  </pic:nvPicPr>
+                  <pic:blipFill>
+                    <a:blip r:embed="rId16"/>
+                    <a:stretch>
+                      <a:fillRect/>
+                    </a:stretch>
+                  </pic:blipFill>
+                  <pic:spPr>
+                    <a:xfrm>
+                      <a:off x="0" y="0"/>
+                      <a:ext cx="3970020" cy="8229600"/>
+                    </a:xfrm>
+                    <a:prstGeom prst="rect">
+                      <a:avLst/>
+                    </a:prstGeom>
+                  </pic:spPr>
+                </pic:pic>
+              </a:graphicData>
+            </a:graphic>
+          </wp:inline>
+        </w:drawing>
+      </w:r>
+    </w:p>
+    <w:p>
+      <w:pPr>
+        <w:jc w:val="center"/>
+        <w:rPr>
+          <w:b/>
+        </w:rPr>
+      </w:pPr>
+      <w:r>
+        <w:rPr>
+          <w:noProof/>
+        </w:rPr>
+        <w:lastRenderedPageBreak/>
+        <w:drawing>
+          <wp:inline distT="0" distB="0" distL="0" distR="0" wp14:anchorId="0FF977E1" wp14:editId="51C7A1AE">
+            <wp:extent cx="4602480" cy="8229600"/>
+            <wp:effectExtent l="0" t="0" r="7620" b="0"/>
+            <wp:docPr id="12" name="Picture 12"/>
+            <wp:cNvGraphicFramePr>
+              <a:graphicFrameLocks xmlns:a="http://schemas.openxmlformats.org/drawingml/2006/main" noChangeAspect="1"/>
+            </wp:cNvGraphicFramePr>
+            <a:graphic xmlns:a="http://schemas.openxmlformats.org/drawingml/2006/main">
+              <a:graphicData uri="http://schemas.openxmlformats.org/drawingml/2006/picture">
+                <pic:pic xmlns:pic="http://schemas.openxmlformats.org/drawingml/2006/picture">
+                  <pic:nvPicPr>
+                    <pic:cNvPr id="1" name=""/>
+                    <pic:cNvPicPr/>
+                  </pic:nvPicPr>
+                  <pic:blipFill>
+                    <a:blip r:embed="rId17"/>
+                    <a:stretch>
+                      <a:fillRect/>
+                    </a:stretch>
+                  </pic:blipFill>
+                  <pic:spPr>
+                    <a:xfrm>
+                      <a:off x="0" y="0"/>
+                      <a:ext cx="4602480" cy="8229600"/>
+                    </a:xfrm>
+                    <a:prstGeom prst="rect">
+                      <a:avLst/>
+                    </a:prstGeom>
+                  </pic:spPr>
+                </pic:pic>
+              </a:graphicData>
+            </a:graphic>
+          </wp:inline>
+        </w:drawing>
+      </w:r>
+    </w:p>
+    <w:p>
+      <w:pPr>
+        <w:jc w:val="center"/>
+        <w:rPr>
+          <w:b/>
+        </w:rPr>
+      </w:pPr>
+      <w:r>
+        <w:rPr>
+          <w:noProof/>
+        </w:rPr>
+        <w:lastRenderedPageBreak/>
+        <w:drawing>
+          <wp:inline distT="0" distB="0" distL="0" distR="0" wp14:anchorId="6C28C54D" wp14:editId="775DF11C">
+            <wp:extent cx="4086860" cy="8229600"/>
+            <wp:effectExtent l="0" t="0" r="8890" b="0"/>
+            <wp:docPr id="13" name="Picture 13"/>
+            <wp:cNvGraphicFramePr>
+              <a:graphicFrameLocks xmlns:a="http://schemas.openxmlformats.org/drawingml/2006/main" noChangeAspect="1"/>
+            </wp:cNvGraphicFramePr>
+            <a:graphic xmlns:a="http://schemas.openxmlformats.org/drawingml/2006/main">
+              <a:graphicData uri="http://schemas.openxmlformats.org/drawingml/2006/picture">
+                <pic:pic xmlns:pic="http://schemas.openxmlformats.org/drawingml/2006/picture">
+                  <pic:nvPicPr>
+                    <pic:cNvPr id="1" name=""/>
+                    <pic:cNvPicPr/>
+                  </pic:nvPicPr>
+                  <pic:blipFill>
+                    <a:blip r:embed="rId18"/>
+                    <a:stretch>
+                      <a:fillRect/>
+                    </a:stretch>
+                  </pic:blipFill>
+                  <pic:spPr>
+                    <a:xfrm>
+                      <a:off x="0" y="0"/>
+                      <a:ext cx="4086860" cy="8229600"/>
+                    </a:xfrm>
+                    <a:prstGeom prst="rect">
+                      <a:avLst/>
+                    </a:prstGeom>
+                  </pic:spPr>
+                </pic:pic>
+              </a:graphicData>
+            </a:graphic>
+          </wp:inline>
+        </w:drawing>
+      </w:r>
+    </w:p>
+    <w:p>
+      <w:pPr>
+        <w:jc w:val="center"/>
+        <w:rPr>
+          <w:b/>
+        </w:rPr>
+      </w:pPr>
+      <w:r>
+        <w:rPr>
+          <w:noProof/>
+        </w:rPr>
+        <w:lastRenderedPageBreak/>
+        <w:drawing>
+          <wp:inline distT="0" distB="0" distL="0" distR="0" wp14:anchorId="0721C1E4" wp14:editId="22024A69">
+            <wp:extent cx="3170555" cy="8229600"/>
+            <wp:effectExtent l="0" t="0" r="0" b="0"/>
+            <wp:docPr id="14" name="Picture 14"/>
+            <wp:cNvGraphicFramePr>
+              <a:graphicFrameLocks xmlns:a="http://schemas.openxmlformats.org/drawingml/2006/main" noChangeAspect="1"/>
+            </wp:cNvGraphicFramePr>
+            <a:graphic xmlns:a="http://schemas.openxmlformats.org/drawingml/2006/main">
+              <a:graphicData uri="http://schemas.openxmlformats.org/drawingml/2006/picture">
+                <pic:pic xmlns:pic="http://schemas.openxmlformats.org/drawingml/2006/picture">
+                  <pic:nvPicPr>
+                    <pic:cNvPr id="1" name=""/>
+                    <pic:cNvPicPr/>
+                  </pic:nvPicPr>
+                  <pic:blipFill>
+                    <a:blip r:embed="rId19"/>
+                    <a:stretch>
+                      <a:fillRect/>
+                    </a:stretch>
+                  </pic:blipFill>
+                  <pic:spPr>
+                    <a:xfrm>
+                      <a:off x="0" y="0"/>
+                      <a:ext cx="3170555" cy="8229600"/>
+                    </a:xfrm>
+                    <a:prstGeom prst="rect">
+                      <a:avLst/>
+                    </a:prstGeom>
+                  </pic:spPr>
+                </pic:pic>
+              </a:graphicData>
+            </a:graphic>
+          </wp:inline>
+        </w:drawing>
+      </w:r>
+    </w:p>
     <w:sectPr>
-      <w:headerReference w:type="default" r:id="rId15"/>
+      <w:headerReference w:type="default" r:id="rId20"/>
       <w:pgSz w:w="12240" w:h="15840"/>
       <w:pgMar w:top="1440" w:right="1440" w:bottom="1440" w:left="1440" w:header="720" w:footer="720" w:gutter="0"/>
       <w:cols w:space="720"/>

</xml_diff>